<commit_message>
Switching node modules from MySQL to Tedious. Connected to Azure SQL.
</commit_message>
<xml_diff>
--- a/EasyFood Concept.docx
+++ b/EasyFood Concept.docx
@@ -94,11 +94,20 @@
           <w:ilvl w:val="0"/>
           <w:numId w:val="2"/>
         </w:numPr>
-      </w:pPr>
-      <w:r>
+        <w:rPr>
+          <w:color w:val="ED7D31" w:themeColor="accent2"/>
+        </w:rPr>
+      </w:pPr>
+      <w:r>
+        <w:rPr>
+          <w:color w:val="ED7D31" w:themeColor="accent2"/>
+        </w:rPr>
         <w:t>Design</w:t>
       </w:r>
       <w:r>
+        <w:rPr>
+          <w:color w:val="ED7D31" w:themeColor="accent2"/>
+        </w:rPr>
         <w:t xml:space="preserve"> MySQL database</w:t>
       </w:r>
     </w:p>
@@ -109,9 +118,21 @@
           <w:ilvl w:val="1"/>
           <w:numId w:val="2"/>
         </w:numPr>
-      </w:pPr>
-      <w:r>
-        <w:t>Tables for users</w:t>
+        <w:rPr>
+          <w:color w:val="ED7D31" w:themeColor="accent2"/>
+        </w:rPr>
+      </w:pPr>
+      <w:r>
+        <w:rPr>
+          <w:color w:val="ED7D31" w:themeColor="accent2"/>
+        </w:rPr>
+        <w:t xml:space="preserve">Table for </w:t>
+      </w:r>
+      <w:r>
+        <w:rPr>
+          <w:color w:val="ED7D31" w:themeColor="accent2"/>
+        </w:rPr>
+        <w:t>accounts</w:t>
       </w:r>
     </w:p>
     <w:p>
@@ -121,14 +142,26 @@
           <w:ilvl w:val="1"/>
           <w:numId w:val="2"/>
         </w:numPr>
-      </w:pPr>
-      <w:r>
-        <w:t>Tables for</w:t>
-      </w:r>
-      <w:r>
+        <w:rPr>
+          <w:color w:val="ED7D31" w:themeColor="accent2"/>
+        </w:rPr>
+      </w:pPr>
+      <w:r>
+        <w:rPr>
+          <w:color w:val="ED7D31" w:themeColor="accent2"/>
+        </w:rPr>
+        <w:t>Table for</w:t>
+      </w:r>
+      <w:r>
+        <w:rPr>
+          <w:color w:val="ED7D31" w:themeColor="accent2"/>
+        </w:rPr>
         <w:t xml:space="preserve"> </w:t>
       </w:r>
       <w:r>
+        <w:rPr>
+          <w:color w:val="ED7D31" w:themeColor="accent2"/>
+        </w:rPr>
         <w:t>recipes</w:t>
       </w:r>
     </w:p>
@@ -139,21 +172,51 @@
           <w:ilvl w:val="1"/>
           <w:numId w:val="2"/>
         </w:numPr>
-      </w:pPr>
-      <w:r>
-        <w:t xml:space="preserve">Table </w:t>
-      </w:r>
-      <w:r>
-        <w:t xml:space="preserve">(per user) </w:t>
-      </w:r>
-      <w:r>
-        <w:t xml:space="preserve">for </w:t>
-      </w:r>
-      <w:r>
+        <w:rPr>
+          <w:color w:val="ED7D31" w:themeColor="accent2"/>
+        </w:rPr>
+      </w:pPr>
+      <w:r>
+        <w:rPr>
+          <w:color w:val="ED7D31" w:themeColor="accent2"/>
+        </w:rPr>
+        <w:t>Table for ingredients</w:t>
+      </w:r>
+    </w:p>
+    <w:p>
+      <w:pPr>
+        <w:pStyle w:val="ListParagraph"/>
+        <w:numPr>
+          <w:ilvl w:val="1"/>
+          <w:numId w:val="2"/>
+        </w:numPr>
+        <w:rPr>
+          <w:color w:val="ED7D31" w:themeColor="accent2"/>
+        </w:rPr>
+      </w:pPr>
+      <w:r>
+        <w:rPr>
+          <w:color w:val="ED7D31" w:themeColor="accent2"/>
+        </w:rPr>
+        <w:t xml:space="preserve">Table for </w:t>
+      </w:r>
+      <w:r>
+        <w:rPr>
+          <w:color w:val="ED7D31" w:themeColor="accent2"/>
+        </w:rPr>
         <w:t>inventor</w:t>
       </w:r>
       <w:r>
+        <w:rPr>
+          <w:color w:val="ED7D31" w:themeColor="accent2"/>
+        </w:rPr>
         <w:t>y</w:t>
+      </w:r>
+      <w:r>
+        <w:rPr>
+          <w:color w:val="ED7D31" w:themeColor="accent2"/>
+        </w:rPr>
+        <w:t xml:space="preserve"> (can be filtered by user id)</w:t>
       </w:r>
     </w:p>
     <w:p>
@@ -163,11 +226,20 @@
           <w:ilvl w:val="0"/>
           <w:numId w:val="2"/>
         </w:numPr>
-      </w:pPr>
-      <w:r>
+        <w:rPr>
+          <w:color w:val="ED7D31" w:themeColor="accent2"/>
+        </w:rPr>
+      </w:pPr>
+      <w:r>
+        <w:rPr>
+          <w:color w:val="ED7D31" w:themeColor="accent2"/>
+        </w:rPr>
         <w:t xml:space="preserve">Make </w:t>
       </w:r>
       <w:r>
+        <w:rPr>
+          <w:color w:val="ED7D31" w:themeColor="accent2"/>
+        </w:rPr>
         <w:t>login system</w:t>
       </w:r>
     </w:p>
@@ -236,8 +308,91 @@
       <w:r>
         <w:t>Use CSS/JS slider to display recipes</w:t>
       </w:r>
+      <w:r>
+        <w:t xml:space="preserve"> (slider.js as an option)</w:t>
+      </w:r>
+    </w:p>
+    <w:p>
+      <w:pPr>
+        <w:pStyle w:val="ListParagraph"/>
+        <w:numPr>
+          <w:ilvl w:val="0"/>
+          <w:numId w:val="2"/>
+        </w:numPr>
+      </w:pPr>
+      <w:r>
+        <w:t>Make a function to scrape recipe ingredients from website</w:t>
+      </w:r>
+      <w:r>
+        <w:t>s</w:t>
+      </w:r>
+      <w:r>
+        <w:t xml:space="preserve"> (</w:t>
+      </w:r>
+      <w:r>
+        <w:t xml:space="preserve">e.g. </w:t>
+      </w:r>
+      <w:r>
+        <w:t>BBC Good Food).</w:t>
+      </w:r>
+    </w:p>
+    <w:p>
+      <w:pPr>
+        <w:pStyle w:val="Heading2"/>
+      </w:pPr>
+      <w:r>
+        <w:t>Additional Features</w:t>
+      </w:r>
+    </w:p>
+    <w:p>
+      <w:pPr>
+        <w:pStyle w:val="ListParagraph"/>
+        <w:numPr>
+          <w:ilvl w:val="0"/>
+          <w:numId w:val="3"/>
+        </w:numPr>
+      </w:pPr>
+      <w:r>
+        <w:t>Create a system which tracks the singular and plural variants of ingredient names, reducing the number of ingredients added to a table</w:t>
+      </w:r>
       <w:bookmarkStart w:id="0" w:name="_GoBack"/>
       <w:bookmarkEnd w:id="0"/>
+    </w:p>
+    <w:p>
+      <w:pPr>
+        <w:pStyle w:val="ListParagraph"/>
+        <w:numPr>
+          <w:ilvl w:val="0"/>
+          <w:numId w:val="3"/>
+        </w:numPr>
+      </w:pPr>
+      <w:r>
+        <w:t>Add the ability for administrators to approve user additions</w:t>
+      </w:r>
+    </w:p>
+    <w:p>
+      <w:pPr>
+        <w:pStyle w:val="ListParagraph"/>
+        <w:numPr>
+          <w:ilvl w:val="1"/>
+          <w:numId w:val="3"/>
+        </w:numPr>
+      </w:pPr>
+      <w:r>
+        <w:t>Require approval for imagery to show</w:t>
+      </w:r>
+    </w:p>
+    <w:p>
+      <w:pPr>
+        <w:pStyle w:val="ListParagraph"/>
+        <w:numPr>
+          <w:ilvl w:val="1"/>
+          <w:numId w:val="3"/>
+        </w:numPr>
+      </w:pPr>
+      <w:r>
+        <w:t>Mark recipes as approved</w:t>
+      </w:r>
     </w:p>
     <w:sectPr>
       <w:pgSz w:w="11906" w:h="16838"/>
@@ -252,6 +407,92 @@
 <file path=word/numbering.xml><?xml version="1.0" encoding="utf-8"?>
 <w:numbering xmlns:wpc="http://schemas.microsoft.com/office/word/2010/wordprocessingCanvas" xmlns:cx="http://schemas.microsoft.com/office/drawing/2014/chartex" xmlns:cx1="http://schemas.microsoft.com/office/drawing/2015/9/8/chartex" xmlns:cx2="http://schemas.microsoft.com/office/drawing/2015/10/21/chartex" xmlns:cx3="http://schemas.microsoft.com/office/drawing/2016/5/9/chartex" xmlns:cx4="http://schemas.microsoft.com/office/drawing/2016/5/10/chartex" xmlns:cx5="http://schemas.microsoft.com/office/drawing/2016/5/11/chartex" xmlns:cx6="http://schemas.microsoft.com/office/drawing/2016/5/12/chartex" xmlns:cx7="http://schemas.microsoft.com/office/drawing/2016/5/13/chartex" xmlns:cx8="http://schemas.microsoft.com/office/drawing/2016/5/14/chartex" xmlns:mc="http://schemas.openxmlformats.org/markup-compatibility/2006" xmlns:aink="http://schemas.microsoft.com/office/drawing/2016/ink" xmlns:am3d="http://schemas.microsoft.com/office/drawing/2017/model3d" xmlns:o="urn:schemas-microsoft-com:office:office" xmlns:r="http://schemas.openxmlformats.org/officeDocument/2006/relationships" xmlns:m="http://schemas.openxmlformats.org/officeDocument/2006/math" xmlns:v="urn:schemas-microsoft-com:vml" xmlns:wp14="http://schemas.microsoft.com/office/word/2010/wordprocessingDrawing" xmlns:wp="http://schemas.openxmlformats.org/drawingml/2006/wordprocessingDrawing" xmlns:w10="urn:schemas-microsoft-com:office:word" xmlns:w="http://schemas.openxmlformats.org/wordprocessingml/2006/main" xmlns:w14="http://schemas.microsoft.com/office/word/2010/wordml" xmlns:w15="http://schemas.microsoft.com/office/word/2012/wordml" xmlns:w16cid="http://schemas.microsoft.com/office/word/2016/wordml/cid" xmlns:w16se="http://schemas.microsoft.com/office/word/2015/wordml/symex" xmlns:wpg="http://schemas.microsoft.com/office/word/2010/wordprocessingGroup" xmlns:wpi="http://schemas.microsoft.com/office/word/2010/wordprocessingInk" xmlns:wne="http://schemas.microsoft.com/office/word/2006/wordml" xmlns:wps="http://schemas.microsoft.com/office/word/2010/wordprocessingShape" mc:Ignorable="w14 w15 w16se w16cid wp14">
   <w:abstractNum w:abstractNumId="0" w15:restartNumberingAfterBreak="0">
+    <w:nsid w:val="09313F24"/>
+    <w:multiLevelType w:val="hybridMultilevel"/>
+    <w:tmpl w:val="365E1ADC"/>
+    <w:lvl w:ilvl="0" w:tplc="0809000F">
+      <w:start w:val="1"/>
+      <w:numFmt w:val="decimal"/>
+      <w:lvlText w:val="%1."/>
+      <w:lvlJc w:val="left"/>
+      <w:pPr>
+        <w:ind w:left="720" w:hanging="360"/>
+      </w:pPr>
+    </w:lvl>
+    <w:lvl w:ilvl="1" w:tplc="08090019">
+      <w:start w:val="1"/>
+      <w:numFmt w:val="lowerLetter"/>
+      <w:lvlText w:val="%2."/>
+      <w:lvlJc w:val="left"/>
+      <w:pPr>
+        <w:ind w:left="1440" w:hanging="360"/>
+      </w:pPr>
+    </w:lvl>
+    <w:lvl w:ilvl="2" w:tplc="0809001B" w:tentative="1">
+      <w:start w:val="1"/>
+      <w:numFmt w:val="lowerRoman"/>
+      <w:lvlText w:val="%3."/>
+      <w:lvlJc w:val="right"/>
+      <w:pPr>
+        <w:ind w:left="2160" w:hanging="180"/>
+      </w:pPr>
+    </w:lvl>
+    <w:lvl w:ilvl="3" w:tplc="0809000F" w:tentative="1">
+      <w:start w:val="1"/>
+      <w:numFmt w:val="decimal"/>
+      <w:lvlText w:val="%4."/>
+      <w:lvlJc w:val="left"/>
+      <w:pPr>
+        <w:ind w:left="2880" w:hanging="360"/>
+      </w:pPr>
+    </w:lvl>
+    <w:lvl w:ilvl="4" w:tplc="08090019" w:tentative="1">
+      <w:start w:val="1"/>
+      <w:numFmt w:val="lowerLetter"/>
+      <w:lvlText w:val="%5."/>
+      <w:lvlJc w:val="left"/>
+      <w:pPr>
+        <w:ind w:left="3600" w:hanging="360"/>
+      </w:pPr>
+    </w:lvl>
+    <w:lvl w:ilvl="5" w:tplc="0809001B" w:tentative="1">
+      <w:start w:val="1"/>
+      <w:numFmt w:val="lowerRoman"/>
+      <w:lvlText w:val="%6."/>
+      <w:lvlJc w:val="right"/>
+      <w:pPr>
+        <w:ind w:left="4320" w:hanging="180"/>
+      </w:pPr>
+    </w:lvl>
+    <w:lvl w:ilvl="6" w:tplc="0809000F" w:tentative="1">
+      <w:start w:val="1"/>
+      <w:numFmt w:val="decimal"/>
+      <w:lvlText w:val="%7."/>
+      <w:lvlJc w:val="left"/>
+      <w:pPr>
+        <w:ind w:left="5040" w:hanging="360"/>
+      </w:pPr>
+    </w:lvl>
+    <w:lvl w:ilvl="7" w:tplc="08090019" w:tentative="1">
+      <w:start w:val="1"/>
+      <w:numFmt w:val="lowerLetter"/>
+      <w:lvlText w:val="%8."/>
+      <w:lvlJc w:val="left"/>
+      <w:pPr>
+        <w:ind w:left="5760" w:hanging="360"/>
+      </w:pPr>
+    </w:lvl>
+    <w:lvl w:ilvl="8" w:tplc="0809001B" w:tentative="1">
+      <w:start w:val="1"/>
+      <w:numFmt w:val="lowerRoman"/>
+      <w:lvlText w:val="%9."/>
+      <w:lvlJc w:val="right"/>
+      <w:pPr>
+        <w:ind w:left="6480" w:hanging="180"/>
+      </w:pPr>
+    </w:lvl>
+  </w:abstractNum>
+  <w:abstractNum w:abstractNumId="1" w15:restartNumberingAfterBreak="0">
     <w:nsid w:val="49F16CB5"/>
     <w:multiLevelType w:val="hybridMultilevel"/>
     <w:tmpl w:val="4FCCC342"/>
@@ -337,7 +578,7 @@
       </w:pPr>
     </w:lvl>
   </w:abstractNum>
-  <w:abstractNum w:abstractNumId="1" w15:restartNumberingAfterBreak="0">
+  <w:abstractNum w:abstractNumId="2" w15:restartNumberingAfterBreak="0">
     <w:nsid w:val="56180E9D"/>
     <w:multiLevelType w:val="hybridMultilevel"/>
     <w:tmpl w:val="7C1A8EBA"/>
@@ -424,10 +665,13 @@
     </w:lvl>
   </w:abstractNum>
   <w:num w:numId="1">
-    <w:abstractNumId w:val="0"/>
+    <w:abstractNumId w:val="1"/>
   </w:num>
   <w:num w:numId="2">
-    <w:abstractNumId w:val="1"/>
+    <w:abstractNumId w:val="2"/>
+  </w:num>
+  <w:num w:numId="3">
+    <w:abstractNumId w:val="0"/>
   </w:num>
 </w:numbering>
 </file>
@@ -852,6 +1096,28 @@
       <w:szCs w:val="32"/>
     </w:rPr>
   </w:style>
+  <w:style w:type="paragraph" w:styleId="Heading2">
+    <w:name w:val="heading 2"/>
+    <w:basedOn w:val="Normal"/>
+    <w:next w:val="Normal"/>
+    <w:link w:val="Heading2Char"/>
+    <w:uiPriority w:val="9"/>
+    <w:unhideWhenUsed/>
+    <w:qFormat/>
+    <w:rsid w:val="0072320B"/>
+    <w:pPr>
+      <w:keepNext/>
+      <w:keepLines/>
+      <w:spacing w:before="40" w:after="0"/>
+      <w:outlineLvl w:val="1"/>
+    </w:pPr>
+    <w:rPr>
+      <w:rFonts w:asciiTheme="majorHAnsi" w:eastAsiaTheme="majorEastAsia" w:hAnsiTheme="majorHAnsi" w:cstheme="majorBidi"/>
+      <w:color w:val="2F5496" w:themeColor="accent1" w:themeShade="BF"/>
+      <w:sz w:val="26"/>
+      <w:szCs w:val="26"/>
+    </w:rPr>
+  </w:style>
   <w:style w:type="character" w:default="1" w:styleId="DefaultParagraphFont">
     <w:name w:val="Default Paragraph Font"/>
     <w:uiPriority w:val="1"/>
@@ -901,6 +1167,19 @@
       <w:color w:val="2F5496" w:themeColor="accent1" w:themeShade="BF"/>
       <w:sz w:val="32"/>
       <w:szCs w:val="32"/>
+    </w:rPr>
+  </w:style>
+  <w:style w:type="character" w:customStyle="1" w:styleId="Heading2Char">
+    <w:name w:val="Heading 2 Char"/>
+    <w:basedOn w:val="DefaultParagraphFont"/>
+    <w:link w:val="Heading2"/>
+    <w:uiPriority w:val="9"/>
+    <w:rsid w:val="0072320B"/>
+    <w:rPr>
+      <w:rFonts w:asciiTheme="majorHAnsi" w:eastAsiaTheme="majorEastAsia" w:hAnsiTheme="majorHAnsi" w:cstheme="majorBidi"/>
+      <w:color w:val="2F5496" w:themeColor="accent1" w:themeShade="BF"/>
+      <w:sz w:val="26"/>
+      <w:szCs w:val="26"/>
     </w:rPr>
   </w:style>
 </w:styles>

</xml_diff>

<commit_message>
Successful login system: switched from 'tedious' to 'MSSQL'.
Resposive header design added.
</commit_message>
<xml_diff>
--- a/EasyFood Concept.docx
+++ b/EasyFood Concept.docx
@@ -84,6 +84,9 @@
         </w:numPr>
       </w:pPr>
       <w:r>
+        <w:rPr>
+          <w:color w:val="ED7D31" w:themeColor="accent2"/>
+        </w:rPr>
         <w:t>Make homepage</w:t>
       </w:r>
     </w:p>
@@ -95,18 +98,18 @@
           <w:numId w:val="2"/>
         </w:numPr>
         <w:rPr>
-          <w:color w:val="ED7D31" w:themeColor="accent2"/>
-        </w:rPr>
-      </w:pPr>
-      <w:r>
-        <w:rPr>
-          <w:color w:val="ED7D31" w:themeColor="accent2"/>
+          <w:color w:val="70AD47" w:themeColor="accent6"/>
+        </w:rPr>
+      </w:pPr>
+      <w:r>
+        <w:rPr>
+          <w:color w:val="70AD47" w:themeColor="accent6"/>
         </w:rPr>
         <w:t>Design</w:t>
       </w:r>
       <w:r>
         <w:rPr>
-          <w:color w:val="ED7D31" w:themeColor="accent2"/>
+          <w:color w:val="70AD47" w:themeColor="accent6"/>
         </w:rPr>
         <w:t xml:space="preserve"> MySQL database</w:t>
       </w:r>
@@ -119,18 +122,18 @@
           <w:numId w:val="2"/>
         </w:numPr>
         <w:rPr>
-          <w:color w:val="ED7D31" w:themeColor="accent2"/>
-        </w:rPr>
-      </w:pPr>
-      <w:r>
-        <w:rPr>
-          <w:color w:val="ED7D31" w:themeColor="accent2"/>
+          <w:color w:val="70AD47" w:themeColor="accent6"/>
+        </w:rPr>
+      </w:pPr>
+      <w:r>
+        <w:rPr>
+          <w:color w:val="70AD47" w:themeColor="accent6"/>
         </w:rPr>
         <w:t xml:space="preserve">Table for </w:t>
       </w:r>
       <w:r>
         <w:rPr>
-          <w:color w:val="ED7D31" w:themeColor="accent2"/>
+          <w:color w:val="70AD47" w:themeColor="accent6"/>
         </w:rPr>
         <w:t>accounts</w:t>
       </w:r>
@@ -143,24 +146,24 @@
           <w:numId w:val="2"/>
         </w:numPr>
         <w:rPr>
-          <w:color w:val="ED7D31" w:themeColor="accent2"/>
-        </w:rPr>
-      </w:pPr>
-      <w:r>
-        <w:rPr>
-          <w:color w:val="ED7D31" w:themeColor="accent2"/>
+          <w:color w:val="70AD47" w:themeColor="accent6"/>
+        </w:rPr>
+      </w:pPr>
+      <w:r>
+        <w:rPr>
+          <w:color w:val="70AD47" w:themeColor="accent6"/>
         </w:rPr>
         <w:t>Table for</w:t>
       </w:r>
       <w:r>
         <w:rPr>
-          <w:color w:val="ED7D31" w:themeColor="accent2"/>
+          <w:color w:val="70AD47" w:themeColor="accent6"/>
         </w:rPr>
         <w:t xml:space="preserve"> </w:t>
       </w:r>
       <w:r>
         <w:rPr>
-          <w:color w:val="ED7D31" w:themeColor="accent2"/>
+          <w:color w:val="70AD47" w:themeColor="accent6"/>
         </w:rPr>
         <w:t>recipes</w:t>
       </w:r>
@@ -173,12 +176,12 @@
           <w:numId w:val="2"/>
         </w:numPr>
         <w:rPr>
-          <w:color w:val="ED7D31" w:themeColor="accent2"/>
-        </w:rPr>
-      </w:pPr>
-      <w:r>
-        <w:rPr>
-          <w:color w:val="ED7D31" w:themeColor="accent2"/>
+          <w:color w:val="70AD47" w:themeColor="accent6"/>
+        </w:rPr>
+      </w:pPr>
+      <w:r>
+        <w:rPr>
+          <w:color w:val="70AD47" w:themeColor="accent6"/>
         </w:rPr>
         <w:t>Table for ingredients</w:t>
       </w:r>
@@ -191,30 +194,30 @@
           <w:numId w:val="2"/>
         </w:numPr>
         <w:rPr>
-          <w:color w:val="ED7D31" w:themeColor="accent2"/>
-        </w:rPr>
-      </w:pPr>
-      <w:r>
-        <w:rPr>
-          <w:color w:val="ED7D31" w:themeColor="accent2"/>
+          <w:color w:val="70AD47" w:themeColor="accent6"/>
+        </w:rPr>
+      </w:pPr>
+      <w:r>
+        <w:rPr>
+          <w:color w:val="70AD47" w:themeColor="accent6"/>
         </w:rPr>
         <w:t xml:space="preserve">Table for </w:t>
       </w:r>
       <w:r>
         <w:rPr>
-          <w:color w:val="ED7D31" w:themeColor="accent2"/>
+          <w:color w:val="70AD47" w:themeColor="accent6"/>
         </w:rPr>
         <w:t>inventor</w:t>
       </w:r>
       <w:r>
         <w:rPr>
-          <w:color w:val="ED7D31" w:themeColor="accent2"/>
+          <w:color w:val="70AD47" w:themeColor="accent6"/>
         </w:rPr>
         <w:t>y</w:t>
       </w:r>
       <w:r>
         <w:rPr>
-          <w:color w:val="ED7D31" w:themeColor="accent2"/>
+          <w:color w:val="70AD47" w:themeColor="accent6"/>
         </w:rPr>
         <w:t xml:space="preserve"> (can be filtered by user id)</w:t>
       </w:r>
@@ -264,8 +267,22 @@
         </w:numPr>
       </w:pPr>
       <w:r>
-        <w:t xml:space="preserve">Show items which are expiring first </w:t>
-      </w:r>
+        <w:t>Show items which are expiring first</w:t>
+      </w:r>
+    </w:p>
+    <w:p>
+      <w:pPr>
+        <w:pStyle w:val="ListParagraph"/>
+        <w:numPr>
+          <w:ilvl w:val="1"/>
+          <w:numId w:val="2"/>
+        </w:numPr>
+      </w:pPr>
+      <w:r>
+        <w:t>Allow users to add to the list</w:t>
+      </w:r>
+      <w:bookmarkStart w:id="0" w:name="_GoBack"/>
+      <w:bookmarkEnd w:id="0"/>
     </w:p>
     <w:p>
       <w:pPr>
@@ -355,8 +372,6 @@
       <w:r>
         <w:t>Create a system which tracks the singular and plural variants of ingredient names, reducing the number of ingredients added to a table</w:t>
       </w:r>
-      <w:bookmarkStart w:id="0" w:name="_GoBack"/>
-      <w:bookmarkEnd w:id="0"/>
     </w:p>
     <w:p>
       <w:pPr>

</xml_diff>

<commit_message>
User data and inventory acquiring. Dynamic loading of items on pages
</commit_message>
<xml_diff>
--- a/EasyFood Concept.docx
+++ b/EasyFood Concept.docx
@@ -6,8 +6,13 @@
       <w:pPr>
         <w:pStyle w:val="Heading1"/>
       </w:pPr>
-      <w:r>
-        <w:t>EasyFood Concept</w:t>
+      <w:proofErr w:type="spellStart"/>
+      <w:r>
+        <w:t>EasyFood</w:t>
+      </w:r>
+      <w:proofErr w:type="spellEnd"/>
+      <w:r>
+        <w:t xml:space="preserve"> Concept</w:t>
       </w:r>
     </w:p>
     <w:p>
@@ -185,6 +190,8 @@
         </w:rPr>
         <w:t>Table for ingredients</w:t>
       </w:r>
+      <w:bookmarkStart w:id="0" w:name="_GoBack"/>
+      <w:bookmarkEnd w:id="0"/>
     </w:p>
     <w:p>
       <w:pPr>
@@ -230,18 +237,18 @@
           <w:numId w:val="2"/>
         </w:numPr>
         <w:rPr>
-          <w:color w:val="ED7D31" w:themeColor="accent2"/>
-        </w:rPr>
-      </w:pPr>
-      <w:r>
-        <w:rPr>
-          <w:color w:val="ED7D31" w:themeColor="accent2"/>
+          <w:color w:val="70AD47" w:themeColor="accent6"/>
+        </w:rPr>
+      </w:pPr>
+      <w:r>
+        <w:rPr>
+          <w:color w:val="70AD47" w:themeColor="accent6"/>
         </w:rPr>
         <w:t xml:space="preserve">Make </w:t>
       </w:r>
       <w:r>
         <w:rPr>
-          <w:color w:val="ED7D31" w:themeColor="accent2"/>
+          <w:color w:val="70AD47" w:themeColor="accent6"/>
         </w:rPr>
         <w:t>login system</w:t>
       </w:r>
@@ -253,8 +260,14 @@
           <w:ilvl w:val="0"/>
           <w:numId w:val="2"/>
         </w:numPr>
-      </w:pPr>
-      <w:r>
+        <w:rPr>
+          <w:color w:val="ED7D31" w:themeColor="accent2"/>
+        </w:rPr>
+      </w:pPr>
+      <w:r>
+        <w:rPr>
+          <w:color w:val="ED7D31" w:themeColor="accent2"/>
+        </w:rPr>
         <w:t>Make inventory display page</w:t>
       </w:r>
     </w:p>
@@ -281,8 +294,38 @@
       <w:r>
         <w:t>Allow users to add to the list</w:t>
       </w:r>
-      <w:bookmarkStart w:id="0" w:name="_GoBack"/>
-      <w:bookmarkEnd w:id="0"/>
+    </w:p>
+    <w:p>
+      <w:pPr>
+        <w:pStyle w:val="ListParagraph"/>
+        <w:numPr>
+          <w:ilvl w:val="2"/>
+          <w:numId w:val="2"/>
+        </w:numPr>
+      </w:pPr>
+      <w:r>
+        <w:t>Use HTML / CSS / JS to show/hide panel</w:t>
+      </w:r>
+    </w:p>
+    <w:p>
+      <w:pPr>
+        <w:pStyle w:val="ListParagraph"/>
+        <w:numPr>
+          <w:ilvl w:val="2"/>
+          <w:numId w:val="2"/>
+        </w:numPr>
+      </w:pPr>
+      <w:r>
+        <w:t xml:space="preserve">Use POST </w:t>
+      </w:r>
+      <w:proofErr w:type="gramStart"/>
+      <w:r>
+        <w:t>“:add</w:t>
+      </w:r>
+      <w:proofErr w:type="gramEnd"/>
+      <w:r>
+        <w:t>” to send data to server</w:t>
+      </w:r>
     </w:p>
     <w:p>
       <w:pPr>
@@ -615,7 +658,7 @@
         <w:ind w:left="1440" w:hanging="360"/>
       </w:pPr>
     </w:lvl>
-    <w:lvl w:ilvl="2" w:tplc="0809001B" w:tentative="1">
+    <w:lvl w:ilvl="2" w:tplc="0809001B">
       <w:start w:val="1"/>
       <w:numFmt w:val="lowerRoman"/>
       <w:lvlText w:val="%3."/>

</xml_diff>